<commit_message>
Enhanced app.py with multi-indicator analysis and updated requirements.txt
</commit_message>
<xml_diff>
--- a/Document.docx
+++ b/Document.docx
@@ -2,6 +2,7 @@
 <file path=word/document.xml><?xml version="1.0" encoding="utf-8"?>
 <w:document xmlns:wpc="http://schemas.microsoft.com/office/word/2010/wordprocessingCanvas" xmlns:cx="http://schemas.microsoft.com/office/drawing/2014/chartex" xmlns:cx1="http://schemas.microsoft.com/office/drawing/2015/9/8/chartex" xmlns:cx2="http://schemas.microsoft.com/office/drawing/2015/10/21/chartex" xmlns:cx3="http://schemas.microsoft.com/office/drawing/2016/5/9/chartex" xmlns:cx4="http://schemas.microsoft.com/office/drawing/2016/5/10/chartex" xmlns:cx5="http://schemas.microsoft.com/office/drawing/2016/5/11/chartex" xmlns:cx6="http://schemas.microsoft.com/office/drawing/2016/5/12/chartex" xmlns:cx7="http://schemas.microsoft.com/office/drawing/2016/5/13/chartex" xmlns:cx8="http://schemas.microsoft.com/office/drawing/2016/5/14/chartex" xmlns:mc="http://schemas.openxmlformats.org/markup-compatibility/2006" xmlns:aink="http://schemas.microsoft.com/office/drawing/2016/ink" xmlns:am3d="http://schemas.microsoft.com/office/drawing/2017/model3d" xmlns:o="urn:schemas-microsoft-com:office:office" xmlns:oel="http://schemas.microsoft.com/office/2019/extlst" xmlns:r="http://schemas.openxmlformats.org/officeDocument/2006/relationships" xmlns:m="http://schemas.openxmlformats.org/officeDocument/2006/math" xmlns:v="urn:schemas-microsoft-com:vml" xmlns:wp14="http://schemas.microsoft.com/office/word/2010/wordprocessingDrawing" xmlns:wp="http://schemas.openxmlformats.org/drawingml/2006/wordprocessingDrawing" xmlns:w10="urn:schemas-microsoft-com:office:word" xmlns:w="http://schemas.openxmlformats.org/wordprocessingml/2006/main" xmlns:w14="http://schemas.microsoft.com/office/word/2010/wordml" xmlns:w15="http://schemas.microsoft.com/office/word/2012/wordml" xmlns:w16cex="http://schemas.microsoft.com/office/word/2018/wordml/cex" xmlns:w16cid="http://schemas.microsoft.com/office/word/2016/wordml/cid" xmlns:w16="http://schemas.microsoft.com/office/word/2018/wordml" xmlns:w16du="http://schemas.microsoft.com/office/word/2023/wordml/word16du" xmlns:w16sdtdh="http://schemas.microsoft.com/office/word/2020/wordml/sdtdatahash" xmlns:w16sdtfl="http://schemas.microsoft.com/office/word/2024/wordml/sdtformatlock" xmlns:w16se="http://schemas.microsoft.com/office/word/2015/wordml/symex" xmlns:wpg="http://schemas.microsoft.com/office/word/2010/wordprocessingGroup" xmlns:wpi="http://schemas.microsoft.com/office/word/2010/wordprocessingInk" xmlns:wne="http://schemas.microsoft.com/office/word/2006/wordml" xmlns:wps="http://schemas.microsoft.com/office/word/2010/wordprocessingShape" mc:Ignorable="w14 w15 w16se w16cid w16 w16cex w16sdtdh w16sdtfl w16du wp14">
   <w:body>
+    <w:p/>
     <w:p>
       <w:r>
         <w:t xml:space="preserve">Samyak </w:t>
@@ -13,23 +14,1044 @@
         <w:t>👌</w:t>
       </w:r>
       <w:r>
-        <w:t xml:space="preserve"> — ab tumhare liye ek </w:t>
-      </w:r>
-      <w:r>
-        <w:rPr>
-          <w:b/>
-          <w:bCs/>
-        </w:rPr>
-        <w:t>Render Deployment Checklist</w:t>
-      </w:r>
-      <w:r>
-        <w:t xml:space="preserve"> bana deta hoon jo tum har push ke baad follow kar sakte ho. Ye tumhe step</w:t>
-      </w:r>
-      <w:r>
+        <w:t xml:space="preserve"> — ab main tumhe ek </w:t>
+      </w:r>
+      <w:r>
+        <w:rPr>
+          <w:b/>
+          <w:bCs/>
+        </w:rPr>
+        <w:t>end</w:t>
+      </w:r>
+      <w:r>
+        <w:rPr>
+          <w:b/>
+          <w:bCs/>
+        </w:rPr>
+        <w:noBreakHyphen/>
+        <w:t>to</w:t>
+      </w:r>
+      <w:r>
+        <w:rPr>
+          <w:b/>
+          <w:bCs/>
+        </w:rPr>
+        <w:noBreakHyphen/>
+        <w:t>end deployment checklist</w:t>
+      </w:r>
+      <w:r>
+        <w:t xml:space="preserve"> bana kar deta hoon. Ye tumhare Flask app ko Render pe bina error ke chalane ke liye complete guide hai.</w:t>
+      </w:r>
+    </w:p>
+    <w:p>
+      <w:r>
+        <w:pict w14:anchorId="1341B019">
+          <v:rect id="_x0000_i1087" style="width:0;height:1.5pt" o:hralign="center" o:hrstd="t" o:hr="t" fillcolor="#a0a0a0" stroked="f"/>
+        </w:pict>
+      </w:r>
+    </w:p>
+    <w:p>
+      <w:pPr>
+        <w:rPr>
+          <w:b/>
+          <w:bCs/>
+        </w:rPr>
+      </w:pPr>
+      <w:r>
+        <w:rPr>
+          <w:rFonts w:ascii="Segoe UI Emoji" w:hAnsi="Segoe UI Emoji" w:cs="Segoe UI Emoji"/>
+          <w:b/>
+          <w:bCs/>
+        </w:rPr>
+        <w:t>✅</w:t>
+      </w:r>
+      <w:r>
+        <w:rPr>
+          <w:b/>
+          <w:bCs/>
+        </w:rPr>
+        <w:t xml:space="preserve"> End</w:t>
+      </w:r>
+      <w:r>
+        <w:rPr>
+          <w:b/>
+          <w:bCs/>
+        </w:rPr>
+        <w:noBreakHyphen/>
+        <w:t>to</w:t>
+      </w:r>
+      <w:r>
+        <w:rPr>
+          <w:b/>
+          <w:bCs/>
+        </w:rPr>
+        <w:noBreakHyphen/>
+        <w:t>End Deployment Checklist (Flask + Render)</w:t>
+      </w:r>
+    </w:p>
+    <w:p>
+      <w:pPr>
+        <w:rPr>
+          <w:b/>
+          <w:bCs/>
+        </w:rPr>
+      </w:pPr>
+      <w:r>
+        <w:rPr>
+          <w:b/>
+          <w:bCs/>
+        </w:rPr>
+        <w:t>1. Local Code Setup</w:t>
+      </w:r>
+    </w:p>
+    <w:p>
+      <w:pPr>
+        <w:numPr>
+          <w:ilvl w:val="0"/>
+          <w:numId w:val="8"/>
+        </w:numPr>
+      </w:pPr>
+      <w:r>
+        <w:t>File ka naam confirm karo: app.py</w:t>
+      </w:r>
+    </w:p>
+    <w:p>
+      <w:pPr>
+        <w:numPr>
+          <w:ilvl w:val="0"/>
+          <w:numId w:val="8"/>
+        </w:numPr>
+      </w:pPr>
+      <w:r>
+        <w:t xml:space="preserve">Flask app object ka naam app hona chahiye: </w:t>
+      </w:r>
+    </w:p>
+    <w:p>
+      <w:pPr>
+        <w:numPr>
+          <w:ilvl w:val="0"/>
+          <w:numId w:val="8"/>
+        </w:numPr>
+        <w:tabs>
+          <w:tab w:val="clear" w:pos="720"/>
+        </w:tabs>
+      </w:pPr>
+      <w:r>
+        <w:t>app = Flask(__name__)</w:t>
+      </w:r>
+    </w:p>
+    <w:p>
+      <w:pPr>
+        <w:numPr>
+          <w:ilvl w:val="0"/>
+          <w:numId w:val="8"/>
+        </w:numPr>
+      </w:pPr>
+      <w:r>
+        <w:t>Routes (@app.route) properly defined ho.</w:t>
+      </w:r>
+    </w:p>
+    <w:p>
+      <w:pPr>
+        <w:numPr>
+          <w:ilvl w:val="0"/>
+          <w:numId w:val="8"/>
+        </w:numPr>
+      </w:pPr>
+      <w:r>
+        <w:rPr>
+          <w:b/>
+          <w:bCs/>
+        </w:rPr>
+        <w:t>Sabse last me</w:t>
+      </w:r>
+      <w:r>
+        <w:t xml:space="preserve"> ye block hona chahiye: </w:t>
+      </w:r>
+    </w:p>
+    <w:p>
+      <w:pPr>
+        <w:numPr>
+          <w:ilvl w:val="0"/>
+          <w:numId w:val="8"/>
+        </w:numPr>
+        <w:tabs>
+          <w:tab w:val="clear" w:pos="720"/>
+        </w:tabs>
+      </w:pPr>
+      <w:r>
+        <w:t>if __name__ == "__main__":</w:t>
+      </w:r>
+    </w:p>
+    <w:p>
+      <w:pPr>
+        <w:numPr>
+          <w:ilvl w:val="0"/>
+          <w:numId w:val="8"/>
+        </w:numPr>
+        <w:tabs>
+          <w:tab w:val="clear" w:pos="720"/>
+        </w:tabs>
+      </w:pPr>
+      <w:r>
+        <w:t xml:space="preserve">    port = int(os.environ.get("PORT", 5000))</w:t>
+      </w:r>
+    </w:p>
+    <w:p>
+      <w:pPr>
+        <w:numPr>
+          <w:ilvl w:val="0"/>
+          <w:numId w:val="8"/>
+        </w:numPr>
+        <w:tabs>
+          <w:tab w:val="clear" w:pos="720"/>
+        </w:tabs>
+      </w:pPr>
+      <w:r>
+        <w:t xml:space="preserve">    app.run(host="0.0.0.0", port=port)</w:t>
+      </w:r>
+    </w:p>
+    <w:p>
+      <w:r>
+        <w:pict w14:anchorId="5A0D7CEE">
+          <v:rect id="_x0000_i1088" style="width:0;height:1.5pt" o:hralign="center" o:hrstd="t" o:hr="t" fillcolor="#a0a0a0" stroked="f"/>
+        </w:pict>
+      </w:r>
+    </w:p>
+    <w:p>
+      <w:pPr>
+        <w:rPr>
+          <w:b/>
+          <w:bCs/>
+        </w:rPr>
+      </w:pPr>
+      <w:r>
+        <w:rPr>
+          <w:b/>
+          <w:bCs/>
+        </w:rPr>
+        <w:t>2. Requirements File</w:t>
+      </w:r>
+    </w:p>
+    <w:p>
+      <w:pPr>
+        <w:numPr>
+          <w:ilvl w:val="0"/>
+          <w:numId w:val="9"/>
+        </w:numPr>
+      </w:pPr>
+      <w:r>
+        <w:t xml:space="preserve">requirements.txt me minimum ye packages hone chahiye: </w:t>
+      </w:r>
+    </w:p>
+    <w:p>
+      <w:pPr>
+        <w:numPr>
+          <w:ilvl w:val="0"/>
+          <w:numId w:val="9"/>
+        </w:numPr>
+        <w:tabs>
+          <w:tab w:val="clear" w:pos="720"/>
+        </w:tabs>
+      </w:pPr>
+      <w:r>
+        <w:t>flask</w:t>
+      </w:r>
+    </w:p>
+    <w:p>
+      <w:pPr>
+        <w:numPr>
+          <w:ilvl w:val="0"/>
+          <w:numId w:val="9"/>
+        </w:numPr>
+        <w:tabs>
+          <w:tab w:val="clear" w:pos="720"/>
+        </w:tabs>
+      </w:pPr>
+      <w:r>
+        <w:t>gunicorn</w:t>
+      </w:r>
+    </w:p>
+    <w:p>
+      <w:pPr>
+        <w:numPr>
+          <w:ilvl w:val="0"/>
+          <w:numId w:val="9"/>
+        </w:numPr>
+        <w:tabs>
+          <w:tab w:val="clear" w:pos="720"/>
+        </w:tabs>
+      </w:pPr>
+      <w:r>
+        <w:t>requests</w:t>
+      </w:r>
+    </w:p>
+    <w:p>
+      <w:pPr>
+        <w:numPr>
+          <w:ilvl w:val="0"/>
+          <w:numId w:val="9"/>
+        </w:numPr>
+        <w:tabs>
+          <w:tab w:val="clear" w:pos="720"/>
+        </w:tabs>
+      </w:pPr>
+      <w:r>
+        <w:t>yfinance</w:t>
+      </w:r>
+    </w:p>
+    <w:p>
+      <w:pPr>
+        <w:numPr>
+          <w:ilvl w:val="0"/>
+          <w:numId w:val="9"/>
+        </w:numPr>
+        <w:tabs>
+          <w:tab w:val="clear" w:pos="720"/>
+        </w:tabs>
+      </w:pPr>
+      <w:r>
+        <w:t>numpy</w:t>
+      </w:r>
+    </w:p>
+    <w:p>
+      <w:pPr>
+        <w:numPr>
+          <w:ilvl w:val="0"/>
+          <w:numId w:val="9"/>
+        </w:numPr>
+        <w:tabs>
+          <w:tab w:val="clear" w:pos="720"/>
+        </w:tabs>
+      </w:pPr>
+      <w:r>
+        <w:t>finta</w:t>
+      </w:r>
+    </w:p>
+    <w:p>
+      <w:pPr>
+        <w:numPr>
+          <w:ilvl w:val="0"/>
+          <w:numId w:val="9"/>
+        </w:numPr>
+      </w:pPr>
+      <w:r>
+        <w:t>Agar aur libraries use kar rahe ho to unko bhi add karo.</w:t>
+      </w:r>
+    </w:p>
+    <w:p>
+      <w:r>
+        <w:pict w14:anchorId="527EAC19">
+          <v:rect id="_x0000_i1089" style="width:0;height:1.5pt" o:hralign="center" o:hrstd="t" o:hr="t" fillcolor="#a0a0a0" stroked="f"/>
+        </w:pict>
+      </w:r>
+    </w:p>
+    <w:p>
+      <w:pPr>
+        <w:rPr>
+          <w:b/>
+          <w:bCs/>
+        </w:rPr>
+      </w:pPr>
+      <w:r>
+        <w:rPr>
+          <w:b/>
+          <w:bCs/>
+        </w:rPr>
+        <w:t>3. GitHub Push</w:t>
+      </w:r>
+    </w:p>
+    <w:p>
+      <w:pPr>
+        <w:numPr>
+          <w:ilvl w:val="0"/>
+          <w:numId w:val="10"/>
+        </w:numPr>
+      </w:pPr>
+      <w:r>
+        <w:lastRenderedPageBreak/>
+        <w:t xml:space="preserve">Combined push block use karo: </w:t>
+      </w:r>
+    </w:p>
+    <w:p>
+      <w:pPr>
+        <w:numPr>
+          <w:ilvl w:val="0"/>
+          <w:numId w:val="10"/>
+        </w:numPr>
+        <w:tabs>
+          <w:tab w:val="clear" w:pos="720"/>
+        </w:tabs>
+      </w:pPr>
+      <w:r>
+        <w:t>cd C:\Users\netware\stock-analyzer</w:t>
+      </w:r>
+    </w:p>
+    <w:p>
+      <w:pPr>
+        <w:numPr>
+          <w:ilvl w:val="0"/>
+          <w:numId w:val="10"/>
+        </w:numPr>
+        <w:tabs>
+          <w:tab w:val="clear" w:pos="720"/>
+        </w:tabs>
+      </w:pPr>
+    </w:p>
+    <w:p>
+      <w:pPr>
+        <w:numPr>
+          <w:ilvl w:val="0"/>
+          <w:numId w:val="10"/>
+        </w:numPr>
+        <w:tabs>
+          <w:tab w:val="clear" w:pos="720"/>
+        </w:tabs>
+      </w:pPr>
+      <w:r>
+        <w:t>git remote remove origin</w:t>
+      </w:r>
+    </w:p>
+    <w:p>
+      <w:pPr>
+        <w:numPr>
+          <w:ilvl w:val="0"/>
+          <w:numId w:val="10"/>
+        </w:numPr>
+        <w:tabs>
+          <w:tab w:val="clear" w:pos="720"/>
+        </w:tabs>
+      </w:pPr>
+      <w:r>
+        <w:t>git remote add origin https://github.com/SamyakJain1991/stock-analyzer.git</w:t>
+      </w:r>
+    </w:p>
+    <w:p>
+      <w:pPr>
+        <w:numPr>
+          <w:ilvl w:val="0"/>
+          <w:numId w:val="10"/>
+        </w:numPr>
+        <w:tabs>
+          <w:tab w:val="clear" w:pos="720"/>
+        </w:tabs>
+      </w:pPr>
+    </w:p>
+    <w:p>
+      <w:pPr>
+        <w:numPr>
+          <w:ilvl w:val="0"/>
+          <w:numId w:val="10"/>
+        </w:numPr>
+        <w:tabs>
+          <w:tab w:val="clear" w:pos="720"/>
+        </w:tabs>
+      </w:pPr>
+      <w:r>
+        <w:t>git branch -M main</w:t>
+      </w:r>
+    </w:p>
+    <w:p>
+      <w:pPr>
+        <w:numPr>
+          <w:ilvl w:val="0"/>
+          <w:numId w:val="10"/>
+        </w:numPr>
+        <w:tabs>
+          <w:tab w:val="clear" w:pos="720"/>
+        </w:tabs>
+      </w:pPr>
+    </w:p>
+    <w:p>
+      <w:pPr>
+        <w:numPr>
+          <w:ilvl w:val="0"/>
+          <w:numId w:val="10"/>
+        </w:numPr>
+        <w:tabs>
+          <w:tab w:val="clear" w:pos="720"/>
+        </w:tabs>
+      </w:pPr>
+      <w:r>
+        <w:t>git add .</w:t>
+      </w:r>
+    </w:p>
+    <w:p>
+      <w:pPr>
+        <w:numPr>
+          <w:ilvl w:val="0"/>
+          <w:numId w:val="10"/>
+        </w:numPr>
+        <w:tabs>
+          <w:tab w:val="clear" w:pos="720"/>
+        </w:tabs>
+      </w:pPr>
+    </w:p>
+    <w:p>
+      <w:pPr>
+        <w:numPr>
+          <w:ilvl w:val="0"/>
+          <w:numId w:val="10"/>
+        </w:numPr>
+        <w:tabs>
+          <w:tab w:val="clear" w:pos="720"/>
+        </w:tabs>
+      </w:pPr>
+      <w:r>
+        <w:t>git commit -m "Final working app.py with PORT handling and updated requirements.txt"</w:t>
+      </w:r>
+    </w:p>
+    <w:p>
+      <w:pPr>
+        <w:numPr>
+          <w:ilvl w:val="0"/>
+          <w:numId w:val="10"/>
+        </w:numPr>
+        <w:tabs>
+          <w:tab w:val="clear" w:pos="720"/>
+        </w:tabs>
+      </w:pPr>
+    </w:p>
+    <w:p>
+      <w:pPr>
+        <w:numPr>
+          <w:ilvl w:val="0"/>
+          <w:numId w:val="10"/>
+        </w:numPr>
+        <w:tabs>
+          <w:tab w:val="clear" w:pos="720"/>
+        </w:tabs>
+      </w:pPr>
+      <w:r>
+        <w:t>git push -u origin main --force</w:t>
+      </w:r>
+    </w:p>
+    <w:p>
+      <w:r>
+        <w:pict w14:anchorId="609D1BAA">
+          <v:rect id="_x0000_i1090" style="width:0;height:1.5pt" o:hralign="center" o:hrstd="t" o:hr="t" fillcolor="#a0a0a0" stroked="f"/>
+        </w:pict>
+      </w:r>
+    </w:p>
+    <w:p>
+      <w:pPr>
+        <w:rPr>
+          <w:b/>
+          <w:bCs/>
+        </w:rPr>
+      </w:pPr>
+      <w:r>
+        <w:rPr>
+          <w:b/>
+          <w:bCs/>
+        </w:rPr>
+        <w:t>4. Render Service Setup</w:t>
+      </w:r>
+    </w:p>
+    <w:p>
+      <w:pPr>
+        <w:numPr>
+          <w:ilvl w:val="0"/>
+          <w:numId w:val="11"/>
+        </w:numPr>
+      </w:pPr>
+      <w:r>
+        <w:rPr>
+          <w:b/>
+          <w:bCs/>
+        </w:rPr>
+        <w:t>Environment</w:t>
+      </w:r>
+      <w:r>
+        <w:t>: Web Service</w:t>
+      </w:r>
+    </w:p>
+    <w:p>
+      <w:pPr>
+        <w:numPr>
+          <w:ilvl w:val="0"/>
+          <w:numId w:val="11"/>
+        </w:numPr>
+      </w:pPr>
+      <w:r>
+        <w:rPr>
+          <w:b/>
+          <w:bCs/>
+        </w:rPr>
+        <w:t>Build Command</w:t>
+      </w:r>
+      <w:r>
+        <w:t xml:space="preserve">: </w:t>
+      </w:r>
+    </w:p>
+    <w:p>
+      <w:pPr>
+        <w:numPr>
+          <w:ilvl w:val="0"/>
+          <w:numId w:val="11"/>
+        </w:numPr>
+        <w:tabs>
+          <w:tab w:val="clear" w:pos="720"/>
+        </w:tabs>
+      </w:pPr>
+      <w:r>
+        <w:t>pip install -r requirements.txt</w:t>
+      </w:r>
+    </w:p>
+    <w:p>
+      <w:pPr>
+        <w:numPr>
+          <w:ilvl w:val="0"/>
+          <w:numId w:val="11"/>
+        </w:numPr>
+      </w:pPr>
+      <w:r>
+        <w:rPr>
+          <w:b/>
+          <w:bCs/>
+        </w:rPr>
+        <w:t>Start Command</w:t>
+      </w:r>
+      <w:r>
+        <w:t xml:space="preserve">: </w:t>
+      </w:r>
+    </w:p>
+    <w:p>
+      <w:pPr>
+        <w:numPr>
+          <w:ilvl w:val="0"/>
+          <w:numId w:val="11"/>
+        </w:numPr>
+        <w:tabs>
+          <w:tab w:val="clear" w:pos="720"/>
+        </w:tabs>
+      </w:pPr>
+      <w:r>
+        <w:t>gunicorn app:app</w:t>
+      </w:r>
+    </w:p>
+    <w:p>
+      <w:r>
+        <w:t>(kyunki file ka naam app.py hai aur Flask object ka naam app hai)</w:t>
+      </w:r>
+    </w:p>
+    <w:p>
+      <w:r>
+        <w:pict w14:anchorId="063B27C5">
+          <v:rect id="_x0000_i1091" style="width:0;height:1.5pt" o:hralign="center" o:hrstd="t" o:hr="t" fillcolor="#a0a0a0" stroked="f"/>
+        </w:pict>
+      </w:r>
+    </w:p>
+    <w:p>
+      <w:pPr>
+        <w:rPr>
+          <w:b/>
+          <w:bCs/>
+        </w:rPr>
+      </w:pPr>
+      <w:r>
+        <w:rPr>
+          <w:b/>
+          <w:bCs/>
+        </w:rPr>
+        <w:t>5. Deployment</w:t>
+      </w:r>
+    </w:p>
+    <w:p>
+      <w:pPr>
+        <w:numPr>
+          <w:ilvl w:val="0"/>
+          <w:numId w:val="12"/>
+        </w:numPr>
+      </w:pPr>
+      <w:r>
+        <w:t>Render automatically latest commit detect karega aur build start karega.</w:t>
+      </w:r>
+    </w:p>
+    <w:p>
+      <w:pPr>
+        <w:numPr>
+          <w:ilvl w:val="0"/>
+          <w:numId w:val="12"/>
+        </w:numPr>
+      </w:pPr>
+      <w:r>
+        <w:t xml:space="preserve">Logs me check karo: </w:t>
+      </w:r>
+    </w:p>
+    <w:p>
+      <w:pPr>
+        <w:numPr>
+          <w:ilvl w:val="1"/>
+          <w:numId w:val="12"/>
+        </w:numPr>
+      </w:pPr>
+      <w:r>
+        <w:lastRenderedPageBreak/>
+        <w:t>Packages install ho rahe hain.</w:t>
+      </w:r>
+    </w:p>
+    <w:p>
+      <w:pPr>
+        <w:numPr>
+          <w:ilvl w:val="1"/>
+          <w:numId w:val="12"/>
+        </w:numPr>
+      </w:pPr>
+      <w:r>
+        <w:t>Last line me Listening on port ... aana chahiye.</w:t>
+      </w:r>
+    </w:p>
+    <w:p>
+      <w:r>
+        <w:pict w14:anchorId="26717055">
+          <v:rect id="_x0000_i1092" style="width:0;height:1.5pt" o:hralign="center" o:hrstd="t" o:hr="t" fillcolor="#a0a0a0" stroked="f"/>
+        </w:pict>
+      </w:r>
+    </w:p>
+    <w:p>
+      <w:pPr>
+        <w:rPr>
+          <w:b/>
+          <w:bCs/>
+        </w:rPr>
+      </w:pPr>
+      <w:r>
+        <w:rPr>
+          <w:b/>
+          <w:bCs/>
+        </w:rPr>
+        <w:t>6. Verification</w:t>
+      </w:r>
+    </w:p>
+    <w:p>
+      <w:pPr>
+        <w:numPr>
+          <w:ilvl w:val="0"/>
+          <w:numId w:val="13"/>
+        </w:numPr>
+      </w:pPr>
+      <w:r>
+        <w:t>Public URL open karo (jaise https://stock-analyzer.onrender.com).</w:t>
+      </w:r>
+    </w:p>
+    <w:p>
+      <w:pPr>
+        <w:numPr>
+          <w:ilvl w:val="0"/>
+          <w:numId w:val="13"/>
+        </w:numPr>
+      </w:pPr>
+      <w:r>
+        <w:t xml:space="preserve">Test karo: </w:t>
+      </w:r>
+    </w:p>
+    <w:p>
+      <w:pPr>
+        <w:numPr>
+          <w:ilvl w:val="1"/>
+          <w:numId w:val="13"/>
+        </w:numPr>
+      </w:pPr>
+      <w:r>
+        <w:t>/ route → index page open hona chahiye.</w:t>
+      </w:r>
+    </w:p>
+    <w:p>
+      <w:pPr>
+        <w:numPr>
+          <w:ilvl w:val="1"/>
+          <w:numId w:val="13"/>
+        </w:numPr>
+      </w:pPr>
+      <w:r>
+        <w:t>/analyze?ticker=RELIANCE → analysis output aana chahiye.</w:t>
+      </w:r>
+    </w:p>
+    <w:p>
+      <w:r>
+        <w:pict w14:anchorId="68EF3675">
+          <v:rect id="_x0000_i1093" style="width:0;height:1.5pt" o:hralign="center" o:hrstd="t" o:hr="t" fillcolor="#a0a0a0" stroked="f"/>
+        </w:pict>
+      </w:r>
+    </w:p>
+    <w:p>
+      <w:pPr>
+        <w:rPr>
+          <w:b/>
+          <w:bCs/>
+        </w:rPr>
+      </w:pPr>
+      <w:r>
+        <w:rPr>
+          <w:b/>
+          <w:bCs/>
+        </w:rPr>
+        <w:t>7. Common Errors &amp; Fixes</w:t>
+      </w:r>
+    </w:p>
+    <w:p>
+      <w:pPr>
+        <w:numPr>
+          <w:ilvl w:val="0"/>
+          <w:numId w:val="14"/>
+        </w:numPr>
+      </w:pPr>
+      <w:r>
+        <w:rPr>
+          <w:b/>
+          <w:bCs/>
+        </w:rPr>
+        <w:t>No port detected</w:t>
+      </w:r>
+      <w:r>
+        <w:t xml:space="preserve"> → bottom block missing ya galat.</w:t>
+      </w:r>
+    </w:p>
+    <w:p>
+      <w:pPr>
+        <w:numPr>
+          <w:ilvl w:val="0"/>
+          <w:numId w:val="14"/>
+        </w:numPr>
+      </w:pPr>
+      <w:r>
+        <w:rPr>
+          <w:b/>
+          <w:bCs/>
+        </w:rPr>
+        <w:t>Application exited early</w:t>
+      </w:r>
+      <w:r>
+        <w:t xml:space="preserve"> → Start command galat (file/object mismatch).</w:t>
+      </w:r>
+    </w:p>
+    <w:p>
+      <w:pPr>
+        <w:numPr>
+          <w:ilvl w:val="0"/>
+          <w:numId w:val="14"/>
+        </w:numPr>
+      </w:pPr>
+      <w:r>
+        <w:rPr>
+          <w:b/>
+          <w:bCs/>
+        </w:rPr>
+        <w:t>Module not found</w:t>
+      </w:r>
+      <w:r>
+        <w:t xml:space="preserve"> → requirements.txt incomplete.</w:t>
+      </w:r>
+    </w:p>
+    <w:p>
+      <w:pPr>
+        <w:numPr>
+          <w:ilvl w:val="0"/>
+          <w:numId w:val="14"/>
+        </w:numPr>
+      </w:pPr>
+      <w:r>
+        <w:rPr>
+          <w:b/>
+          <w:bCs/>
+        </w:rPr>
+        <w:t>Blank page</w:t>
+      </w:r>
+      <w:r>
+        <w:t xml:space="preserve"> → index.html template missing ya path galat.</w:t>
+      </w:r>
+    </w:p>
+    <w:p>
+      <w:r>
+        <w:pict w14:anchorId="3C090E94">
+          <v:rect id="_x0000_i1094" style="width:0;height:1.5pt" o:hralign="center" o:hrstd="t" o:hr="t" fillcolor="#a0a0a0" stroked="f"/>
+        </w:pict>
+      </w:r>
+    </w:p>
+    <w:p>
+      <w:pPr>
+        <w:rPr>
+          <w:b/>
+          <w:bCs/>
+        </w:rPr>
+      </w:pPr>
+      <w:r>
+        <w:rPr>
+          <w:rFonts w:ascii="Segoe UI Emoji" w:hAnsi="Segoe UI Emoji" w:cs="Segoe UI Emoji"/>
+          <w:b/>
+          <w:bCs/>
+        </w:rPr>
+        <w:t>🎯</w:t>
+      </w:r>
+      <w:r>
+        <w:rPr>
+          <w:b/>
+          <w:bCs/>
+        </w:rPr>
+        <w:t xml:space="preserve"> Quick Recap</w:t>
+      </w:r>
+    </w:p>
+    <w:p>
+      <w:pPr>
+        <w:numPr>
+          <w:ilvl w:val="0"/>
+          <w:numId w:val="15"/>
+        </w:numPr>
+      </w:pPr>
+      <w:r>
+        <w:t>Code ke end me PORT block add karo.</w:t>
+      </w:r>
+    </w:p>
+    <w:p>
+      <w:pPr>
+        <w:numPr>
+          <w:ilvl w:val="0"/>
+          <w:numId w:val="15"/>
+        </w:numPr>
+      </w:pPr>
+      <w:r>
+        <w:t>Requirements.txt complete rakho.</w:t>
+      </w:r>
+    </w:p>
+    <w:p>
+      <w:pPr>
+        <w:numPr>
+          <w:ilvl w:val="0"/>
+          <w:numId w:val="15"/>
+        </w:numPr>
+      </w:pPr>
+      <w:r>
+        <w:t>GitHub pe push karo.</w:t>
+      </w:r>
+    </w:p>
+    <w:p>
+      <w:pPr>
+        <w:numPr>
+          <w:ilvl w:val="0"/>
+          <w:numId w:val="15"/>
+        </w:numPr>
+      </w:pPr>
+      <w:r>
+        <w:t>Render me build + start command sahi set karo.</w:t>
+      </w:r>
+    </w:p>
+    <w:p>
+      <w:pPr>
+        <w:numPr>
+          <w:ilvl w:val="0"/>
+          <w:numId w:val="15"/>
+        </w:numPr>
+      </w:pPr>
+      <w:r>
+        <w:t>Logs check karo aur public URL test karo.</w:t>
+      </w:r>
+    </w:p>
+    <w:p>
+      <w:r>
+        <w:pict w14:anchorId="42812912">
+          <v:rect id="_x0000_i1095" style="width:0;height:1.5pt" o:hralign="center" o:hrstd="t" o:hr="t" fillcolor="#a0a0a0" stroked="f"/>
+        </w:pict>
+      </w:r>
+    </w:p>
+    <w:p>
+      <w:r>
+        <w:t xml:space="preserve">Samyak, ab tumhare paas ek </w:t>
+      </w:r>
+      <w:r>
+        <w:rPr>
+          <w:b/>
+          <w:bCs/>
+        </w:rPr>
+        <w:t>step</w:t>
+      </w:r>
+      <w:r>
+        <w:rPr>
+          <w:b/>
+          <w:bCs/>
+        </w:rPr>
         <w:noBreakHyphen/>
         <w:t>by</w:t>
       </w:r>
       <w:r>
+        <w:rPr>
+          <w:b/>
+          <w:bCs/>
+        </w:rPr>
+        <w:noBreakHyphen/>
+        <w:t>step checklist</w:t>
+      </w:r>
+      <w:r>
+        <w:t xml:space="preserve"> hai jo tum future deploys me follow karoge to phir se error nahi aayega </w:t>
+      </w:r>
+      <w:r>
+        <w:rPr>
+          <w:rFonts w:ascii="Segoe UI Emoji" w:hAnsi="Segoe UI Emoji" w:cs="Segoe UI Emoji"/>
+        </w:rPr>
+        <w:t>🚀</w:t>
+      </w:r>
+      <w:r>
+        <w:t>.</w:t>
+      </w:r>
+    </w:p>
+    <w:p>
+      <w:r>
+        <w:rPr>
+          <w:rFonts w:ascii="Segoe UI Emoji" w:hAnsi="Segoe UI Emoji" w:cs="Segoe UI Emoji"/>
+        </w:rPr>
+        <w:t>👉</w:t>
+      </w:r>
+      <w:r>
+        <w:t xml:space="preserve"> Chaho to main tumhe ek </w:t>
+      </w:r>
+      <w:r>
+        <w:rPr>
+          <w:b/>
+          <w:bCs/>
+        </w:rPr>
+        <w:t>mini</w:t>
+      </w:r>
+      <w:r>
+        <w:rPr>
+          <w:b/>
+          <w:bCs/>
+        </w:rPr>
+        <w:noBreakHyphen/>
+        <w:t>troubleshooting guide</w:t>
+      </w:r>
+      <w:r>
+        <w:t xml:space="preserve"> bhi bana du (jaise agar “no port detected” aaye to kya karna hai, agar “application exited early” aaye to kya karna hai). Batau, bana du?</w:t>
+      </w:r>
+    </w:p>
+    <w:p/>
+    <w:p>
+      <w:r>
+        <w:t xml:space="preserve">Samyak </w:t>
+      </w:r>
+      <w:r>
+        <w:rPr>
+          <w:rFonts w:ascii="Segoe UI Emoji" w:hAnsi="Segoe UI Emoji" w:cs="Segoe UI Emoji"/>
+        </w:rPr>
+        <w:t>👌</w:t>
+      </w:r>
+      <w:r>
+        <w:t xml:space="preserve"> — ab tumhare liye ek </w:t>
+      </w:r>
+      <w:r>
+        <w:rPr>
+          <w:b/>
+          <w:bCs/>
+        </w:rPr>
+        <w:t>Render Deployment Checklist</w:t>
+      </w:r>
+      <w:r>
+        <w:t xml:space="preserve"> bana deta hoon jo tum har push ke baad follow kar sakte ho. Ye tumhe step</w:t>
+      </w:r>
+      <w:r>
+        <w:noBreakHyphen/>
+        <w:t>by</w:t>
+      </w:r>
+      <w:r>
         <w:noBreakHyphen/>
         <w:t>step guide karega taaki deploy smooth ho aur error easily trace ho.</w:t>
       </w:r>
@@ -37,7 +1059,7 @@
     <w:p>
       <w:r>
         <w:pict w14:anchorId="1307961A">
-          <v:rect id="_x0000_i1073" style="width:0;height:1.5pt" o:hralign="center" o:hrstd="t" o:hr="t" fillcolor="#a0a0a0" stroked="f"/>
+          <v:rect id="_x0000_i1025" style="width:0;height:1.5pt" o:hralign="center" o:hrstd="t" o:hr="t" fillcolor="#a0a0a0" stroked="f"/>
         </w:pict>
       </w:r>
     </w:p>
@@ -117,7 +1139,7 @@
     <w:p>
       <w:r>
         <w:pict w14:anchorId="25162815">
-          <v:rect id="_x0000_i1074" style="width:0;height:1.5pt" o:hralign="center" o:hrstd="t" o:hr="t" fillcolor="#a0a0a0" stroked="f"/>
+          <v:rect id="_x0000_i1026" style="width:0;height:1.5pt" o:hralign="center" o:hrstd="t" o:hr="t" fillcolor="#a0a0a0" stroked="f"/>
         </w:pict>
       </w:r>
     </w:p>
@@ -161,7 +1183,7 @@
     <w:p>
       <w:r>
         <w:pict w14:anchorId="5E0C6FCA">
-          <v:rect id="_x0000_i1075" style="width:0;height:1.5pt" o:hralign="center" o:hrstd="t" o:hr="t" fillcolor="#a0a0a0" stroked="f"/>
+          <v:rect id="_x0000_i1027" style="width:0;height:1.5pt" o:hralign="center" o:hrstd="t" o:hr="t" fillcolor="#a0a0a0" stroked="f"/>
         </w:pict>
       </w:r>
     </w:p>
@@ -225,7 +1247,7 @@
     <w:p>
       <w:r>
         <w:pict w14:anchorId="1E298123">
-          <v:rect id="_x0000_i1076" style="width:0;height:1.5pt" o:hralign="center" o:hrstd="t" o:hr="t" fillcolor="#a0a0a0" stroked="f"/>
+          <v:rect id="_x0000_i1028" style="width:0;height:1.5pt" o:hralign="center" o:hrstd="t" o:hr="t" fillcolor="#a0a0a0" stroked="f"/>
         </w:pict>
       </w:r>
     </w:p>
@@ -286,7 +1308,7 @@
     <w:p>
       <w:r>
         <w:pict w14:anchorId="394BCCA5">
-          <v:rect id="_x0000_i1077" style="width:0;height:1.5pt" o:hralign="center" o:hrstd="t" o:hr="t" fillcolor="#a0a0a0" stroked="f"/>
+          <v:rect id="_x0000_i1029" style="width:0;height:1.5pt" o:hralign="center" o:hrstd="t" o:hr="t" fillcolor="#a0a0a0" stroked="f"/>
         </w:pict>
       </w:r>
     </w:p>
@@ -302,6 +1324,7 @@
           <w:b/>
           <w:bCs/>
         </w:rPr>
+        <w:lastRenderedPageBreak/>
         <w:t>5. Test App on Render</w:t>
       </w:r>
     </w:p>
@@ -313,7 +1336,6 @@
         </w:numPr>
       </w:pPr>
       <w:r>
-        <w:lastRenderedPageBreak/>
         <w:t>Open Render URL (e.g., https://stock-analyzer.onrender.com).</w:t>
       </w:r>
     </w:p>
@@ -368,7 +1390,7 @@
     <w:p>
       <w:r>
         <w:pict w14:anchorId="2BF6A0DF">
-          <v:rect id="_x0000_i1078" style="width:0;height:1.5pt" o:hralign="center" o:hrstd="t" o:hr="t" fillcolor="#a0a0a0" stroked="f"/>
+          <v:rect id="_x0000_i1030" style="width:0;height:1.5pt" o:hralign="center" o:hrstd="t" o:hr="t" fillcolor="#a0a0a0" stroked="f"/>
         </w:pict>
       </w:r>
     </w:p>
@@ -493,7 +1515,7 @@
     <w:p>
       <w:r>
         <w:pict w14:anchorId="2F865711">
-          <v:rect id="_x0000_i1079" style="width:0;height:1.5pt" o:hralign="center" o:hrstd="t" o:hr="t" fillcolor="#a0a0a0" stroked="f"/>
+          <v:rect id="_x0000_i1031" style="width:0;height:1.5pt" o:hralign="center" o:hrstd="t" o:hr="t" fillcolor="#a0a0a0" stroked="f"/>
         </w:pict>
       </w:r>
     </w:p>
@@ -532,7 +1554,7 @@
     <w:p>
       <w:r>
         <w:pict w14:anchorId="4FC6E8AA">
-          <v:rect id="_x0000_i1080" style="width:0;height:1.5pt" o:hralign="center" o:hrstd="t" o:hr="t" fillcolor="#a0a0a0" stroked="f"/>
+          <v:rect id="_x0000_i1032" style="width:0;height:1.5pt" o:hralign="center" o:hrstd="t" o:hr="t" fillcolor="#a0a0a0" stroked="f"/>
         </w:pict>
       </w:r>
     </w:p>
@@ -602,6 +1624,268 @@
 <file path=word/numbering.xml><?xml version="1.0" encoding="utf-8"?>
 <w:numbering xmlns:wpc="http://schemas.microsoft.com/office/word/2010/wordprocessingCanvas" xmlns:cx="http://schemas.microsoft.com/office/drawing/2014/chartex" xmlns:cx1="http://schemas.microsoft.com/office/drawing/2015/9/8/chartex" xmlns:cx2="http://schemas.microsoft.com/office/drawing/2015/10/21/chartex" xmlns:cx3="http://schemas.microsoft.com/office/drawing/2016/5/9/chartex" xmlns:cx4="http://schemas.microsoft.com/office/drawing/2016/5/10/chartex" xmlns:cx5="http://schemas.microsoft.com/office/drawing/2016/5/11/chartex" xmlns:cx6="http://schemas.microsoft.com/office/drawing/2016/5/12/chartex" xmlns:cx7="http://schemas.microsoft.com/office/drawing/2016/5/13/chartex" xmlns:cx8="http://schemas.microsoft.com/office/drawing/2016/5/14/chartex" xmlns:mc="http://schemas.openxmlformats.org/markup-compatibility/2006" xmlns:aink="http://schemas.microsoft.com/office/drawing/2016/ink" xmlns:am3d="http://schemas.microsoft.com/office/drawing/2017/model3d" xmlns:o="urn:schemas-microsoft-com:office:office" xmlns:oel="http://schemas.microsoft.com/office/2019/extlst" xmlns:r="http://schemas.openxmlformats.org/officeDocument/2006/relationships" xmlns:m="http://schemas.openxmlformats.org/officeDocument/2006/math" xmlns:v="urn:schemas-microsoft-com:vml" xmlns:wp14="http://schemas.microsoft.com/office/word/2010/wordprocessingDrawing" xmlns:wp="http://schemas.openxmlformats.org/drawingml/2006/wordprocessingDrawing" xmlns:w10="urn:schemas-microsoft-com:office:word" xmlns:w="http://schemas.openxmlformats.org/wordprocessingml/2006/main" xmlns:w14="http://schemas.microsoft.com/office/word/2010/wordml" xmlns:w15="http://schemas.microsoft.com/office/word/2012/wordml" xmlns:w16cex="http://schemas.microsoft.com/office/word/2018/wordml/cex" xmlns:w16cid="http://schemas.microsoft.com/office/word/2016/wordml/cid" xmlns:w16="http://schemas.microsoft.com/office/word/2018/wordml" xmlns:w16du="http://schemas.microsoft.com/office/word/2023/wordml/word16du" xmlns:w16sdtdh="http://schemas.microsoft.com/office/word/2020/wordml/sdtdatahash" xmlns:w16sdtfl="http://schemas.microsoft.com/office/word/2024/wordml/sdtformatlock" xmlns:w16se="http://schemas.microsoft.com/office/word/2015/wordml/symex" xmlns:wpg="http://schemas.microsoft.com/office/word/2010/wordprocessingGroup" xmlns:wpi="http://schemas.microsoft.com/office/word/2010/wordprocessingInk" xmlns:wne="http://schemas.microsoft.com/office/word/2006/wordml" xmlns:wps="http://schemas.microsoft.com/office/word/2010/wordprocessingShape" mc:Ignorable="w14 w15 w16se w16cid w16 w16cex w16sdtdh w16sdtfl w16du wp14">
   <w:abstractNum w:abstractNumId="0" w15:restartNumberingAfterBreak="0">
+    <w:nsid w:val="0332380B"/>
+    <w:multiLevelType w:val="multilevel"/>
+    <w:tmpl w:val="5DBC63E6"/>
+    <w:lvl w:ilvl="0">
+      <w:start w:val="1"/>
+      <w:numFmt w:val="bullet"/>
+      <w:lvlText w:val=""/>
+      <w:lvlJc w:val="left"/>
+      <w:pPr>
+        <w:tabs>
+          <w:tab w:val="num" w:pos="720"/>
+        </w:tabs>
+        <w:ind w:left="720" w:hanging="360"/>
+      </w:pPr>
+      <w:rPr>
+        <w:rFonts w:ascii="Symbol" w:hAnsi="Symbol" w:hint="default"/>
+        <w:sz w:val="20"/>
+      </w:rPr>
+    </w:lvl>
+    <w:lvl w:ilvl="1" w:tentative="1">
+      <w:start w:val="1"/>
+      <w:numFmt w:val="bullet"/>
+      <w:lvlText w:val="o"/>
+      <w:lvlJc w:val="left"/>
+      <w:pPr>
+        <w:tabs>
+          <w:tab w:val="num" w:pos="1440"/>
+        </w:tabs>
+        <w:ind w:left="1440" w:hanging="360"/>
+      </w:pPr>
+      <w:rPr>
+        <w:rFonts w:ascii="Courier New" w:hAnsi="Courier New" w:hint="default"/>
+        <w:sz w:val="20"/>
+      </w:rPr>
+    </w:lvl>
+    <w:lvl w:ilvl="2" w:tentative="1">
+      <w:start w:val="1"/>
+      <w:numFmt w:val="bullet"/>
+      <w:lvlText w:val=""/>
+      <w:lvlJc w:val="left"/>
+      <w:pPr>
+        <w:tabs>
+          <w:tab w:val="num" w:pos="2160"/>
+        </w:tabs>
+        <w:ind w:left="2160" w:hanging="360"/>
+      </w:pPr>
+      <w:rPr>
+        <w:rFonts w:ascii="Wingdings" w:hAnsi="Wingdings" w:hint="default"/>
+        <w:sz w:val="20"/>
+      </w:rPr>
+    </w:lvl>
+    <w:lvl w:ilvl="3" w:tentative="1">
+      <w:start w:val="1"/>
+      <w:numFmt w:val="bullet"/>
+      <w:lvlText w:val=""/>
+      <w:lvlJc w:val="left"/>
+      <w:pPr>
+        <w:tabs>
+          <w:tab w:val="num" w:pos="2880"/>
+        </w:tabs>
+        <w:ind w:left="2880" w:hanging="360"/>
+      </w:pPr>
+      <w:rPr>
+        <w:rFonts w:ascii="Wingdings" w:hAnsi="Wingdings" w:hint="default"/>
+        <w:sz w:val="20"/>
+      </w:rPr>
+    </w:lvl>
+    <w:lvl w:ilvl="4" w:tentative="1">
+      <w:start w:val="1"/>
+      <w:numFmt w:val="bullet"/>
+      <w:lvlText w:val=""/>
+      <w:lvlJc w:val="left"/>
+      <w:pPr>
+        <w:tabs>
+          <w:tab w:val="num" w:pos="3600"/>
+        </w:tabs>
+        <w:ind w:left="3600" w:hanging="360"/>
+      </w:pPr>
+      <w:rPr>
+        <w:rFonts w:ascii="Wingdings" w:hAnsi="Wingdings" w:hint="default"/>
+        <w:sz w:val="20"/>
+      </w:rPr>
+    </w:lvl>
+    <w:lvl w:ilvl="5" w:tentative="1">
+      <w:start w:val="1"/>
+      <w:numFmt w:val="bullet"/>
+      <w:lvlText w:val=""/>
+      <w:lvlJc w:val="left"/>
+      <w:pPr>
+        <w:tabs>
+          <w:tab w:val="num" w:pos="4320"/>
+        </w:tabs>
+        <w:ind w:left="4320" w:hanging="360"/>
+      </w:pPr>
+      <w:rPr>
+        <w:rFonts w:ascii="Wingdings" w:hAnsi="Wingdings" w:hint="default"/>
+        <w:sz w:val="20"/>
+      </w:rPr>
+    </w:lvl>
+    <w:lvl w:ilvl="6" w:tentative="1">
+      <w:start w:val="1"/>
+      <w:numFmt w:val="bullet"/>
+      <w:lvlText w:val=""/>
+      <w:lvlJc w:val="left"/>
+      <w:pPr>
+        <w:tabs>
+          <w:tab w:val="num" w:pos="5040"/>
+        </w:tabs>
+        <w:ind w:left="5040" w:hanging="360"/>
+      </w:pPr>
+      <w:rPr>
+        <w:rFonts w:ascii="Wingdings" w:hAnsi="Wingdings" w:hint="default"/>
+        <w:sz w:val="20"/>
+      </w:rPr>
+    </w:lvl>
+    <w:lvl w:ilvl="7" w:tentative="1">
+      <w:start w:val="1"/>
+      <w:numFmt w:val="bullet"/>
+      <w:lvlText w:val=""/>
+      <w:lvlJc w:val="left"/>
+      <w:pPr>
+        <w:tabs>
+          <w:tab w:val="num" w:pos="5760"/>
+        </w:tabs>
+        <w:ind w:left="5760" w:hanging="360"/>
+      </w:pPr>
+      <w:rPr>
+        <w:rFonts w:ascii="Wingdings" w:hAnsi="Wingdings" w:hint="default"/>
+        <w:sz w:val="20"/>
+      </w:rPr>
+    </w:lvl>
+    <w:lvl w:ilvl="8" w:tentative="1">
+      <w:start w:val="1"/>
+      <w:numFmt w:val="bullet"/>
+      <w:lvlText w:val=""/>
+      <w:lvlJc w:val="left"/>
+      <w:pPr>
+        <w:tabs>
+          <w:tab w:val="num" w:pos="6480"/>
+        </w:tabs>
+        <w:ind w:left="6480" w:hanging="360"/>
+      </w:pPr>
+      <w:rPr>
+        <w:rFonts w:ascii="Wingdings" w:hAnsi="Wingdings" w:hint="default"/>
+        <w:sz w:val="20"/>
+      </w:rPr>
+    </w:lvl>
+  </w:abstractNum>
+  <w:abstractNum w:abstractNumId="1" w15:restartNumberingAfterBreak="0">
+    <w:nsid w:val="0529206A"/>
+    <w:multiLevelType w:val="multilevel"/>
+    <w:tmpl w:val="57AE3CD4"/>
+    <w:lvl w:ilvl="0">
+      <w:start w:val="1"/>
+      <w:numFmt w:val="decimal"/>
+      <w:lvlText w:val="%1."/>
+      <w:lvlJc w:val="left"/>
+      <w:pPr>
+        <w:tabs>
+          <w:tab w:val="num" w:pos="720"/>
+        </w:tabs>
+        <w:ind w:left="720" w:hanging="360"/>
+      </w:pPr>
+    </w:lvl>
+    <w:lvl w:ilvl="1" w:tentative="1">
+      <w:start w:val="1"/>
+      <w:numFmt w:val="decimal"/>
+      <w:lvlText w:val="%2."/>
+      <w:lvlJc w:val="left"/>
+      <w:pPr>
+        <w:tabs>
+          <w:tab w:val="num" w:pos="1440"/>
+        </w:tabs>
+        <w:ind w:left="1440" w:hanging="360"/>
+      </w:pPr>
+    </w:lvl>
+    <w:lvl w:ilvl="2" w:tentative="1">
+      <w:start w:val="1"/>
+      <w:numFmt w:val="decimal"/>
+      <w:lvlText w:val="%3."/>
+      <w:lvlJc w:val="left"/>
+      <w:pPr>
+        <w:tabs>
+          <w:tab w:val="num" w:pos="2160"/>
+        </w:tabs>
+        <w:ind w:left="2160" w:hanging="360"/>
+      </w:pPr>
+    </w:lvl>
+    <w:lvl w:ilvl="3" w:tentative="1">
+      <w:start w:val="1"/>
+      <w:numFmt w:val="decimal"/>
+      <w:lvlText w:val="%4."/>
+      <w:lvlJc w:val="left"/>
+      <w:pPr>
+        <w:tabs>
+          <w:tab w:val="num" w:pos="2880"/>
+        </w:tabs>
+        <w:ind w:left="2880" w:hanging="360"/>
+      </w:pPr>
+    </w:lvl>
+    <w:lvl w:ilvl="4" w:tentative="1">
+      <w:start w:val="1"/>
+      <w:numFmt w:val="decimal"/>
+      <w:lvlText w:val="%5."/>
+      <w:lvlJc w:val="left"/>
+      <w:pPr>
+        <w:tabs>
+          <w:tab w:val="num" w:pos="3600"/>
+        </w:tabs>
+        <w:ind w:left="3600" w:hanging="360"/>
+      </w:pPr>
+    </w:lvl>
+    <w:lvl w:ilvl="5" w:tentative="1">
+      <w:start w:val="1"/>
+      <w:numFmt w:val="decimal"/>
+      <w:lvlText w:val="%6."/>
+      <w:lvlJc w:val="left"/>
+      <w:pPr>
+        <w:tabs>
+          <w:tab w:val="num" w:pos="4320"/>
+        </w:tabs>
+        <w:ind w:left="4320" w:hanging="360"/>
+      </w:pPr>
+    </w:lvl>
+    <w:lvl w:ilvl="6" w:tentative="1">
+      <w:start w:val="1"/>
+      <w:numFmt w:val="decimal"/>
+      <w:lvlText w:val="%7."/>
+      <w:lvlJc w:val="left"/>
+      <w:pPr>
+        <w:tabs>
+          <w:tab w:val="num" w:pos="5040"/>
+        </w:tabs>
+        <w:ind w:left="5040" w:hanging="360"/>
+      </w:pPr>
+    </w:lvl>
+    <w:lvl w:ilvl="7" w:tentative="1">
+      <w:start w:val="1"/>
+      <w:numFmt w:val="decimal"/>
+      <w:lvlText w:val="%8."/>
+      <w:lvlJc w:val="left"/>
+      <w:pPr>
+        <w:tabs>
+          <w:tab w:val="num" w:pos="5760"/>
+        </w:tabs>
+        <w:ind w:left="5760" w:hanging="360"/>
+      </w:pPr>
+    </w:lvl>
+    <w:lvl w:ilvl="8" w:tentative="1">
+      <w:start w:val="1"/>
+      <w:numFmt w:val="decimal"/>
+      <w:lvlText w:val="%9."/>
+      <w:lvlJc w:val="left"/>
+      <w:pPr>
+        <w:tabs>
+          <w:tab w:val="num" w:pos="6480"/>
+        </w:tabs>
+        <w:ind w:left="6480" w:hanging="360"/>
+      </w:pPr>
+    </w:lvl>
+  </w:abstractNum>
+  <w:abstractNum w:abstractNumId="2" w15:restartNumberingAfterBreak="0">
     <w:nsid w:val="161E3053"/>
     <w:multiLevelType w:val="multilevel"/>
     <w:tmpl w:val="3C24A468"/>
@@ -750,7 +2034,7 @@
       </w:rPr>
     </w:lvl>
   </w:abstractNum>
-  <w:abstractNum w:abstractNumId="1" w15:restartNumberingAfterBreak="0">
+  <w:abstractNum w:abstractNumId="3" w15:restartNumberingAfterBreak="0">
     <w:nsid w:val="272C6D86"/>
     <w:multiLevelType w:val="multilevel"/>
     <w:tmpl w:val="EACAF300"/>
@@ -899,7 +2183,7 @@
       </w:rPr>
     </w:lvl>
   </w:abstractNum>
-  <w:abstractNum w:abstractNumId="2" w15:restartNumberingAfterBreak="0">
+  <w:abstractNum w:abstractNumId="4" w15:restartNumberingAfterBreak="0">
     <w:nsid w:val="27814C2E"/>
     <w:multiLevelType w:val="multilevel"/>
     <w:tmpl w:val="AF0282EA"/>
@@ -1048,7 +2332,454 @@
       </w:rPr>
     </w:lvl>
   </w:abstractNum>
-  <w:abstractNum w:abstractNumId="3" w15:restartNumberingAfterBreak="0">
+  <w:abstractNum w:abstractNumId="5" w15:restartNumberingAfterBreak="0">
+    <w:nsid w:val="2FB735EB"/>
+    <w:multiLevelType w:val="multilevel"/>
+    <w:tmpl w:val="7C6E2FEE"/>
+    <w:lvl w:ilvl="0">
+      <w:start w:val="1"/>
+      <w:numFmt w:val="bullet"/>
+      <w:lvlText w:val=""/>
+      <w:lvlJc w:val="left"/>
+      <w:pPr>
+        <w:tabs>
+          <w:tab w:val="num" w:pos="720"/>
+        </w:tabs>
+        <w:ind w:left="720" w:hanging="360"/>
+      </w:pPr>
+      <w:rPr>
+        <w:rFonts w:ascii="Symbol" w:hAnsi="Symbol" w:hint="default"/>
+        <w:sz w:val="20"/>
+      </w:rPr>
+    </w:lvl>
+    <w:lvl w:ilvl="1" w:tentative="1">
+      <w:start w:val="1"/>
+      <w:numFmt w:val="bullet"/>
+      <w:lvlText w:val="o"/>
+      <w:lvlJc w:val="left"/>
+      <w:pPr>
+        <w:tabs>
+          <w:tab w:val="num" w:pos="1440"/>
+        </w:tabs>
+        <w:ind w:left="1440" w:hanging="360"/>
+      </w:pPr>
+      <w:rPr>
+        <w:rFonts w:ascii="Courier New" w:hAnsi="Courier New" w:hint="default"/>
+        <w:sz w:val="20"/>
+      </w:rPr>
+    </w:lvl>
+    <w:lvl w:ilvl="2" w:tentative="1">
+      <w:start w:val="1"/>
+      <w:numFmt w:val="bullet"/>
+      <w:lvlText w:val=""/>
+      <w:lvlJc w:val="left"/>
+      <w:pPr>
+        <w:tabs>
+          <w:tab w:val="num" w:pos="2160"/>
+        </w:tabs>
+        <w:ind w:left="2160" w:hanging="360"/>
+      </w:pPr>
+      <w:rPr>
+        <w:rFonts w:ascii="Wingdings" w:hAnsi="Wingdings" w:hint="default"/>
+        <w:sz w:val="20"/>
+      </w:rPr>
+    </w:lvl>
+    <w:lvl w:ilvl="3" w:tentative="1">
+      <w:start w:val="1"/>
+      <w:numFmt w:val="bullet"/>
+      <w:lvlText w:val=""/>
+      <w:lvlJc w:val="left"/>
+      <w:pPr>
+        <w:tabs>
+          <w:tab w:val="num" w:pos="2880"/>
+        </w:tabs>
+        <w:ind w:left="2880" w:hanging="360"/>
+      </w:pPr>
+      <w:rPr>
+        <w:rFonts w:ascii="Wingdings" w:hAnsi="Wingdings" w:hint="default"/>
+        <w:sz w:val="20"/>
+      </w:rPr>
+    </w:lvl>
+    <w:lvl w:ilvl="4" w:tentative="1">
+      <w:start w:val="1"/>
+      <w:numFmt w:val="bullet"/>
+      <w:lvlText w:val=""/>
+      <w:lvlJc w:val="left"/>
+      <w:pPr>
+        <w:tabs>
+          <w:tab w:val="num" w:pos="3600"/>
+        </w:tabs>
+        <w:ind w:left="3600" w:hanging="360"/>
+      </w:pPr>
+      <w:rPr>
+        <w:rFonts w:ascii="Wingdings" w:hAnsi="Wingdings" w:hint="default"/>
+        <w:sz w:val="20"/>
+      </w:rPr>
+    </w:lvl>
+    <w:lvl w:ilvl="5" w:tentative="1">
+      <w:start w:val="1"/>
+      <w:numFmt w:val="bullet"/>
+      <w:lvlText w:val=""/>
+      <w:lvlJc w:val="left"/>
+      <w:pPr>
+        <w:tabs>
+          <w:tab w:val="num" w:pos="4320"/>
+        </w:tabs>
+        <w:ind w:left="4320" w:hanging="360"/>
+      </w:pPr>
+      <w:rPr>
+        <w:rFonts w:ascii="Wingdings" w:hAnsi="Wingdings" w:hint="default"/>
+        <w:sz w:val="20"/>
+      </w:rPr>
+    </w:lvl>
+    <w:lvl w:ilvl="6" w:tentative="1">
+      <w:start w:val="1"/>
+      <w:numFmt w:val="bullet"/>
+      <w:lvlText w:val=""/>
+      <w:lvlJc w:val="left"/>
+      <w:pPr>
+        <w:tabs>
+          <w:tab w:val="num" w:pos="5040"/>
+        </w:tabs>
+        <w:ind w:left="5040" w:hanging="360"/>
+      </w:pPr>
+      <w:rPr>
+        <w:rFonts w:ascii="Wingdings" w:hAnsi="Wingdings" w:hint="default"/>
+        <w:sz w:val="20"/>
+      </w:rPr>
+    </w:lvl>
+    <w:lvl w:ilvl="7" w:tentative="1">
+      <w:start w:val="1"/>
+      <w:numFmt w:val="bullet"/>
+      <w:lvlText w:val=""/>
+      <w:lvlJc w:val="left"/>
+      <w:pPr>
+        <w:tabs>
+          <w:tab w:val="num" w:pos="5760"/>
+        </w:tabs>
+        <w:ind w:left="5760" w:hanging="360"/>
+      </w:pPr>
+      <w:rPr>
+        <w:rFonts w:ascii="Wingdings" w:hAnsi="Wingdings" w:hint="default"/>
+        <w:sz w:val="20"/>
+      </w:rPr>
+    </w:lvl>
+    <w:lvl w:ilvl="8" w:tentative="1">
+      <w:start w:val="1"/>
+      <w:numFmt w:val="bullet"/>
+      <w:lvlText w:val=""/>
+      <w:lvlJc w:val="left"/>
+      <w:pPr>
+        <w:tabs>
+          <w:tab w:val="num" w:pos="6480"/>
+        </w:tabs>
+        <w:ind w:left="6480" w:hanging="360"/>
+      </w:pPr>
+      <w:rPr>
+        <w:rFonts w:ascii="Wingdings" w:hAnsi="Wingdings" w:hint="default"/>
+        <w:sz w:val="20"/>
+      </w:rPr>
+    </w:lvl>
+  </w:abstractNum>
+  <w:abstractNum w:abstractNumId="6" w15:restartNumberingAfterBreak="0">
+    <w:nsid w:val="363F4F69"/>
+    <w:multiLevelType w:val="multilevel"/>
+    <w:tmpl w:val="8A961DD8"/>
+    <w:lvl w:ilvl="0">
+      <w:start w:val="1"/>
+      <w:numFmt w:val="bullet"/>
+      <w:lvlText w:val=""/>
+      <w:lvlJc w:val="left"/>
+      <w:pPr>
+        <w:tabs>
+          <w:tab w:val="num" w:pos="720"/>
+        </w:tabs>
+        <w:ind w:left="720" w:hanging="360"/>
+      </w:pPr>
+      <w:rPr>
+        <w:rFonts w:ascii="Symbol" w:hAnsi="Symbol" w:hint="default"/>
+        <w:sz w:val="20"/>
+      </w:rPr>
+    </w:lvl>
+    <w:lvl w:ilvl="1">
+      <w:start w:val="1"/>
+      <w:numFmt w:val="bullet"/>
+      <w:lvlText w:val="o"/>
+      <w:lvlJc w:val="left"/>
+      <w:pPr>
+        <w:tabs>
+          <w:tab w:val="num" w:pos="1440"/>
+        </w:tabs>
+        <w:ind w:left="1440" w:hanging="360"/>
+      </w:pPr>
+      <w:rPr>
+        <w:rFonts w:ascii="Courier New" w:hAnsi="Courier New" w:hint="default"/>
+        <w:sz w:val="20"/>
+      </w:rPr>
+    </w:lvl>
+    <w:lvl w:ilvl="2" w:tentative="1">
+      <w:start w:val="1"/>
+      <w:numFmt w:val="bullet"/>
+      <w:lvlText w:val=""/>
+      <w:lvlJc w:val="left"/>
+      <w:pPr>
+        <w:tabs>
+          <w:tab w:val="num" w:pos="2160"/>
+        </w:tabs>
+        <w:ind w:left="2160" w:hanging="360"/>
+      </w:pPr>
+      <w:rPr>
+        <w:rFonts w:ascii="Wingdings" w:hAnsi="Wingdings" w:hint="default"/>
+        <w:sz w:val="20"/>
+      </w:rPr>
+    </w:lvl>
+    <w:lvl w:ilvl="3" w:tentative="1">
+      <w:start w:val="1"/>
+      <w:numFmt w:val="bullet"/>
+      <w:lvlText w:val=""/>
+      <w:lvlJc w:val="left"/>
+      <w:pPr>
+        <w:tabs>
+          <w:tab w:val="num" w:pos="2880"/>
+        </w:tabs>
+        <w:ind w:left="2880" w:hanging="360"/>
+      </w:pPr>
+      <w:rPr>
+        <w:rFonts w:ascii="Wingdings" w:hAnsi="Wingdings" w:hint="default"/>
+        <w:sz w:val="20"/>
+      </w:rPr>
+    </w:lvl>
+    <w:lvl w:ilvl="4" w:tentative="1">
+      <w:start w:val="1"/>
+      <w:numFmt w:val="bullet"/>
+      <w:lvlText w:val=""/>
+      <w:lvlJc w:val="left"/>
+      <w:pPr>
+        <w:tabs>
+          <w:tab w:val="num" w:pos="3600"/>
+        </w:tabs>
+        <w:ind w:left="3600" w:hanging="360"/>
+      </w:pPr>
+      <w:rPr>
+        <w:rFonts w:ascii="Wingdings" w:hAnsi="Wingdings" w:hint="default"/>
+        <w:sz w:val="20"/>
+      </w:rPr>
+    </w:lvl>
+    <w:lvl w:ilvl="5" w:tentative="1">
+      <w:start w:val="1"/>
+      <w:numFmt w:val="bullet"/>
+      <w:lvlText w:val=""/>
+      <w:lvlJc w:val="left"/>
+      <w:pPr>
+        <w:tabs>
+          <w:tab w:val="num" w:pos="4320"/>
+        </w:tabs>
+        <w:ind w:left="4320" w:hanging="360"/>
+      </w:pPr>
+      <w:rPr>
+        <w:rFonts w:ascii="Wingdings" w:hAnsi="Wingdings" w:hint="default"/>
+        <w:sz w:val="20"/>
+      </w:rPr>
+    </w:lvl>
+    <w:lvl w:ilvl="6" w:tentative="1">
+      <w:start w:val="1"/>
+      <w:numFmt w:val="bullet"/>
+      <w:lvlText w:val=""/>
+      <w:lvlJc w:val="left"/>
+      <w:pPr>
+        <w:tabs>
+          <w:tab w:val="num" w:pos="5040"/>
+        </w:tabs>
+        <w:ind w:left="5040" w:hanging="360"/>
+      </w:pPr>
+      <w:rPr>
+        <w:rFonts w:ascii="Wingdings" w:hAnsi="Wingdings" w:hint="default"/>
+        <w:sz w:val="20"/>
+      </w:rPr>
+    </w:lvl>
+    <w:lvl w:ilvl="7" w:tentative="1">
+      <w:start w:val="1"/>
+      <w:numFmt w:val="bullet"/>
+      <w:lvlText w:val=""/>
+      <w:lvlJc w:val="left"/>
+      <w:pPr>
+        <w:tabs>
+          <w:tab w:val="num" w:pos="5760"/>
+        </w:tabs>
+        <w:ind w:left="5760" w:hanging="360"/>
+      </w:pPr>
+      <w:rPr>
+        <w:rFonts w:ascii="Wingdings" w:hAnsi="Wingdings" w:hint="default"/>
+        <w:sz w:val="20"/>
+      </w:rPr>
+    </w:lvl>
+    <w:lvl w:ilvl="8" w:tentative="1">
+      <w:start w:val="1"/>
+      <w:numFmt w:val="bullet"/>
+      <w:lvlText w:val=""/>
+      <w:lvlJc w:val="left"/>
+      <w:pPr>
+        <w:tabs>
+          <w:tab w:val="num" w:pos="6480"/>
+        </w:tabs>
+        <w:ind w:left="6480" w:hanging="360"/>
+      </w:pPr>
+      <w:rPr>
+        <w:rFonts w:ascii="Wingdings" w:hAnsi="Wingdings" w:hint="default"/>
+        <w:sz w:val="20"/>
+      </w:rPr>
+    </w:lvl>
+  </w:abstractNum>
+  <w:abstractNum w:abstractNumId="7" w15:restartNumberingAfterBreak="0">
+    <w:nsid w:val="423533AA"/>
+    <w:multiLevelType w:val="multilevel"/>
+    <w:tmpl w:val="90C0A03E"/>
+    <w:lvl w:ilvl="0">
+      <w:start w:val="1"/>
+      <w:numFmt w:val="bullet"/>
+      <w:lvlText w:val=""/>
+      <w:lvlJc w:val="left"/>
+      <w:pPr>
+        <w:tabs>
+          <w:tab w:val="num" w:pos="720"/>
+        </w:tabs>
+        <w:ind w:left="720" w:hanging="360"/>
+      </w:pPr>
+      <w:rPr>
+        <w:rFonts w:ascii="Symbol" w:hAnsi="Symbol" w:hint="default"/>
+        <w:sz w:val="20"/>
+      </w:rPr>
+    </w:lvl>
+    <w:lvl w:ilvl="1" w:tentative="1">
+      <w:start w:val="1"/>
+      <w:numFmt w:val="bullet"/>
+      <w:lvlText w:val="o"/>
+      <w:lvlJc w:val="left"/>
+      <w:pPr>
+        <w:tabs>
+          <w:tab w:val="num" w:pos="1440"/>
+        </w:tabs>
+        <w:ind w:left="1440" w:hanging="360"/>
+      </w:pPr>
+      <w:rPr>
+        <w:rFonts w:ascii="Courier New" w:hAnsi="Courier New" w:hint="default"/>
+        <w:sz w:val="20"/>
+      </w:rPr>
+    </w:lvl>
+    <w:lvl w:ilvl="2" w:tentative="1">
+      <w:start w:val="1"/>
+      <w:numFmt w:val="bullet"/>
+      <w:lvlText w:val=""/>
+      <w:lvlJc w:val="left"/>
+      <w:pPr>
+        <w:tabs>
+          <w:tab w:val="num" w:pos="2160"/>
+        </w:tabs>
+        <w:ind w:left="2160" w:hanging="360"/>
+      </w:pPr>
+      <w:rPr>
+        <w:rFonts w:ascii="Wingdings" w:hAnsi="Wingdings" w:hint="default"/>
+        <w:sz w:val="20"/>
+      </w:rPr>
+    </w:lvl>
+    <w:lvl w:ilvl="3" w:tentative="1">
+      <w:start w:val="1"/>
+      <w:numFmt w:val="bullet"/>
+      <w:lvlText w:val=""/>
+      <w:lvlJc w:val="left"/>
+      <w:pPr>
+        <w:tabs>
+          <w:tab w:val="num" w:pos="2880"/>
+        </w:tabs>
+        <w:ind w:left="2880" w:hanging="360"/>
+      </w:pPr>
+      <w:rPr>
+        <w:rFonts w:ascii="Wingdings" w:hAnsi="Wingdings" w:hint="default"/>
+        <w:sz w:val="20"/>
+      </w:rPr>
+    </w:lvl>
+    <w:lvl w:ilvl="4" w:tentative="1">
+      <w:start w:val="1"/>
+      <w:numFmt w:val="bullet"/>
+      <w:lvlText w:val=""/>
+      <w:lvlJc w:val="left"/>
+      <w:pPr>
+        <w:tabs>
+          <w:tab w:val="num" w:pos="3600"/>
+        </w:tabs>
+        <w:ind w:left="3600" w:hanging="360"/>
+      </w:pPr>
+      <w:rPr>
+        <w:rFonts w:ascii="Wingdings" w:hAnsi="Wingdings" w:hint="default"/>
+        <w:sz w:val="20"/>
+      </w:rPr>
+    </w:lvl>
+    <w:lvl w:ilvl="5" w:tentative="1">
+      <w:start w:val="1"/>
+      <w:numFmt w:val="bullet"/>
+      <w:lvlText w:val=""/>
+      <w:lvlJc w:val="left"/>
+      <w:pPr>
+        <w:tabs>
+          <w:tab w:val="num" w:pos="4320"/>
+        </w:tabs>
+        <w:ind w:left="4320" w:hanging="360"/>
+      </w:pPr>
+      <w:rPr>
+        <w:rFonts w:ascii="Wingdings" w:hAnsi="Wingdings" w:hint="default"/>
+        <w:sz w:val="20"/>
+      </w:rPr>
+    </w:lvl>
+    <w:lvl w:ilvl="6" w:tentative="1">
+      <w:start w:val="1"/>
+      <w:numFmt w:val="bullet"/>
+      <w:lvlText w:val=""/>
+      <w:lvlJc w:val="left"/>
+      <w:pPr>
+        <w:tabs>
+          <w:tab w:val="num" w:pos="5040"/>
+        </w:tabs>
+        <w:ind w:left="5040" w:hanging="360"/>
+      </w:pPr>
+      <w:rPr>
+        <w:rFonts w:ascii="Wingdings" w:hAnsi="Wingdings" w:hint="default"/>
+        <w:sz w:val="20"/>
+      </w:rPr>
+    </w:lvl>
+    <w:lvl w:ilvl="7" w:tentative="1">
+      <w:start w:val="1"/>
+      <w:numFmt w:val="bullet"/>
+      <w:lvlText w:val=""/>
+      <w:lvlJc w:val="left"/>
+      <w:pPr>
+        <w:tabs>
+          <w:tab w:val="num" w:pos="5760"/>
+        </w:tabs>
+        <w:ind w:left="5760" w:hanging="360"/>
+      </w:pPr>
+      <w:rPr>
+        <w:rFonts w:ascii="Wingdings" w:hAnsi="Wingdings" w:hint="default"/>
+        <w:sz w:val="20"/>
+      </w:rPr>
+    </w:lvl>
+    <w:lvl w:ilvl="8" w:tentative="1">
+      <w:start w:val="1"/>
+      <w:numFmt w:val="bullet"/>
+      <w:lvlText w:val=""/>
+      <w:lvlJc w:val="left"/>
+      <w:pPr>
+        <w:tabs>
+          <w:tab w:val="num" w:pos="6480"/>
+        </w:tabs>
+        <w:ind w:left="6480" w:hanging="360"/>
+      </w:pPr>
+      <w:rPr>
+        <w:rFonts w:ascii="Wingdings" w:hAnsi="Wingdings" w:hint="default"/>
+        <w:sz w:val="20"/>
+      </w:rPr>
+    </w:lvl>
+  </w:abstractNum>
+  <w:abstractNum w:abstractNumId="8" w15:restartNumberingAfterBreak="0">
     <w:nsid w:val="460B5920"/>
     <w:multiLevelType w:val="multilevel"/>
     <w:tmpl w:val="CF4669FA"/>
@@ -1197,7 +2928,7 @@
       </w:rPr>
     </w:lvl>
   </w:abstractNum>
-  <w:abstractNum w:abstractNumId="4" w15:restartNumberingAfterBreak="0">
+  <w:abstractNum w:abstractNumId="9" w15:restartNumberingAfterBreak="0">
     <w:nsid w:val="4C411E43"/>
     <w:multiLevelType w:val="multilevel"/>
     <w:tmpl w:val="29F86656"/>
@@ -1346,7 +3077,156 @@
       </w:rPr>
     </w:lvl>
   </w:abstractNum>
-  <w:abstractNum w:abstractNumId="5" w15:restartNumberingAfterBreak="0">
+  <w:abstractNum w:abstractNumId="10" w15:restartNumberingAfterBreak="0">
+    <w:nsid w:val="562801F1"/>
+    <w:multiLevelType w:val="multilevel"/>
+    <w:tmpl w:val="2DEE4B76"/>
+    <w:lvl w:ilvl="0">
+      <w:start w:val="1"/>
+      <w:numFmt w:val="bullet"/>
+      <w:lvlText w:val=""/>
+      <w:lvlJc w:val="left"/>
+      <w:pPr>
+        <w:tabs>
+          <w:tab w:val="num" w:pos="720"/>
+        </w:tabs>
+        <w:ind w:left="720" w:hanging="360"/>
+      </w:pPr>
+      <w:rPr>
+        <w:rFonts w:ascii="Symbol" w:hAnsi="Symbol" w:hint="default"/>
+        <w:sz w:val="20"/>
+      </w:rPr>
+    </w:lvl>
+    <w:lvl w:ilvl="1" w:tentative="1">
+      <w:start w:val="1"/>
+      <w:numFmt w:val="bullet"/>
+      <w:lvlText w:val="o"/>
+      <w:lvlJc w:val="left"/>
+      <w:pPr>
+        <w:tabs>
+          <w:tab w:val="num" w:pos="1440"/>
+        </w:tabs>
+        <w:ind w:left="1440" w:hanging="360"/>
+      </w:pPr>
+      <w:rPr>
+        <w:rFonts w:ascii="Courier New" w:hAnsi="Courier New" w:hint="default"/>
+        <w:sz w:val="20"/>
+      </w:rPr>
+    </w:lvl>
+    <w:lvl w:ilvl="2" w:tentative="1">
+      <w:start w:val="1"/>
+      <w:numFmt w:val="bullet"/>
+      <w:lvlText w:val=""/>
+      <w:lvlJc w:val="left"/>
+      <w:pPr>
+        <w:tabs>
+          <w:tab w:val="num" w:pos="2160"/>
+        </w:tabs>
+        <w:ind w:left="2160" w:hanging="360"/>
+      </w:pPr>
+      <w:rPr>
+        <w:rFonts w:ascii="Wingdings" w:hAnsi="Wingdings" w:hint="default"/>
+        <w:sz w:val="20"/>
+      </w:rPr>
+    </w:lvl>
+    <w:lvl w:ilvl="3" w:tentative="1">
+      <w:start w:val="1"/>
+      <w:numFmt w:val="bullet"/>
+      <w:lvlText w:val=""/>
+      <w:lvlJc w:val="left"/>
+      <w:pPr>
+        <w:tabs>
+          <w:tab w:val="num" w:pos="2880"/>
+        </w:tabs>
+        <w:ind w:left="2880" w:hanging="360"/>
+      </w:pPr>
+      <w:rPr>
+        <w:rFonts w:ascii="Wingdings" w:hAnsi="Wingdings" w:hint="default"/>
+        <w:sz w:val="20"/>
+      </w:rPr>
+    </w:lvl>
+    <w:lvl w:ilvl="4" w:tentative="1">
+      <w:start w:val="1"/>
+      <w:numFmt w:val="bullet"/>
+      <w:lvlText w:val=""/>
+      <w:lvlJc w:val="left"/>
+      <w:pPr>
+        <w:tabs>
+          <w:tab w:val="num" w:pos="3600"/>
+        </w:tabs>
+        <w:ind w:left="3600" w:hanging="360"/>
+      </w:pPr>
+      <w:rPr>
+        <w:rFonts w:ascii="Wingdings" w:hAnsi="Wingdings" w:hint="default"/>
+        <w:sz w:val="20"/>
+      </w:rPr>
+    </w:lvl>
+    <w:lvl w:ilvl="5" w:tentative="1">
+      <w:start w:val="1"/>
+      <w:numFmt w:val="bullet"/>
+      <w:lvlText w:val=""/>
+      <w:lvlJc w:val="left"/>
+      <w:pPr>
+        <w:tabs>
+          <w:tab w:val="num" w:pos="4320"/>
+        </w:tabs>
+        <w:ind w:left="4320" w:hanging="360"/>
+      </w:pPr>
+      <w:rPr>
+        <w:rFonts w:ascii="Wingdings" w:hAnsi="Wingdings" w:hint="default"/>
+        <w:sz w:val="20"/>
+      </w:rPr>
+    </w:lvl>
+    <w:lvl w:ilvl="6" w:tentative="1">
+      <w:start w:val="1"/>
+      <w:numFmt w:val="bullet"/>
+      <w:lvlText w:val=""/>
+      <w:lvlJc w:val="left"/>
+      <w:pPr>
+        <w:tabs>
+          <w:tab w:val="num" w:pos="5040"/>
+        </w:tabs>
+        <w:ind w:left="5040" w:hanging="360"/>
+      </w:pPr>
+      <w:rPr>
+        <w:rFonts w:ascii="Wingdings" w:hAnsi="Wingdings" w:hint="default"/>
+        <w:sz w:val="20"/>
+      </w:rPr>
+    </w:lvl>
+    <w:lvl w:ilvl="7" w:tentative="1">
+      <w:start w:val="1"/>
+      <w:numFmt w:val="bullet"/>
+      <w:lvlText w:val=""/>
+      <w:lvlJc w:val="left"/>
+      <w:pPr>
+        <w:tabs>
+          <w:tab w:val="num" w:pos="5760"/>
+        </w:tabs>
+        <w:ind w:left="5760" w:hanging="360"/>
+      </w:pPr>
+      <w:rPr>
+        <w:rFonts w:ascii="Wingdings" w:hAnsi="Wingdings" w:hint="default"/>
+        <w:sz w:val="20"/>
+      </w:rPr>
+    </w:lvl>
+    <w:lvl w:ilvl="8" w:tentative="1">
+      <w:start w:val="1"/>
+      <w:numFmt w:val="bullet"/>
+      <w:lvlText w:val=""/>
+      <w:lvlJc w:val="left"/>
+      <w:pPr>
+        <w:tabs>
+          <w:tab w:val="num" w:pos="6480"/>
+        </w:tabs>
+        <w:ind w:left="6480" w:hanging="360"/>
+      </w:pPr>
+      <w:rPr>
+        <w:rFonts w:ascii="Wingdings" w:hAnsi="Wingdings" w:hint="default"/>
+        <w:sz w:val="20"/>
+      </w:rPr>
+    </w:lvl>
+  </w:abstractNum>
+  <w:abstractNum w:abstractNumId="11" w15:restartNumberingAfterBreak="0">
     <w:nsid w:val="588B10AB"/>
     <w:multiLevelType w:val="multilevel"/>
     <w:tmpl w:val="355ED8FA"/>
@@ -1495,7 +3375,7 @@
       </w:rPr>
     </w:lvl>
   </w:abstractNum>
-  <w:abstractNum w:abstractNumId="6" w15:restartNumberingAfterBreak="0">
+  <w:abstractNum w:abstractNumId="12" w15:restartNumberingAfterBreak="0">
     <w:nsid w:val="593748F0"/>
     <w:multiLevelType w:val="multilevel"/>
     <w:tmpl w:val="BBAA1072"/>
@@ -1644,26 +3524,348 @@
       </w:rPr>
     </w:lvl>
   </w:abstractNum>
+  <w:abstractNum w:abstractNumId="13" w15:restartNumberingAfterBreak="0">
+    <w:nsid w:val="69936EBD"/>
+    <w:multiLevelType w:val="multilevel"/>
+    <w:tmpl w:val="38C2C546"/>
+    <w:lvl w:ilvl="0">
+      <w:start w:val="1"/>
+      <w:numFmt w:val="bullet"/>
+      <w:lvlText w:val=""/>
+      <w:lvlJc w:val="left"/>
+      <w:pPr>
+        <w:tabs>
+          <w:tab w:val="num" w:pos="720"/>
+        </w:tabs>
+        <w:ind w:left="720" w:hanging="360"/>
+      </w:pPr>
+      <w:rPr>
+        <w:rFonts w:ascii="Symbol" w:hAnsi="Symbol" w:hint="default"/>
+        <w:sz w:val="20"/>
+      </w:rPr>
+    </w:lvl>
+    <w:lvl w:ilvl="1">
+      <w:start w:val="1"/>
+      <w:numFmt w:val="bullet"/>
+      <w:lvlText w:val="o"/>
+      <w:lvlJc w:val="left"/>
+      <w:pPr>
+        <w:tabs>
+          <w:tab w:val="num" w:pos="1440"/>
+        </w:tabs>
+        <w:ind w:left="1440" w:hanging="360"/>
+      </w:pPr>
+      <w:rPr>
+        <w:rFonts w:ascii="Courier New" w:hAnsi="Courier New" w:hint="default"/>
+        <w:sz w:val="20"/>
+      </w:rPr>
+    </w:lvl>
+    <w:lvl w:ilvl="2" w:tentative="1">
+      <w:start w:val="1"/>
+      <w:numFmt w:val="bullet"/>
+      <w:lvlText w:val=""/>
+      <w:lvlJc w:val="left"/>
+      <w:pPr>
+        <w:tabs>
+          <w:tab w:val="num" w:pos="2160"/>
+        </w:tabs>
+        <w:ind w:left="2160" w:hanging="360"/>
+      </w:pPr>
+      <w:rPr>
+        <w:rFonts w:ascii="Wingdings" w:hAnsi="Wingdings" w:hint="default"/>
+        <w:sz w:val="20"/>
+      </w:rPr>
+    </w:lvl>
+    <w:lvl w:ilvl="3" w:tentative="1">
+      <w:start w:val="1"/>
+      <w:numFmt w:val="bullet"/>
+      <w:lvlText w:val=""/>
+      <w:lvlJc w:val="left"/>
+      <w:pPr>
+        <w:tabs>
+          <w:tab w:val="num" w:pos="2880"/>
+        </w:tabs>
+        <w:ind w:left="2880" w:hanging="360"/>
+      </w:pPr>
+      <w:rPr>
+        <w:rFonts w:ascii="Wingdings" w:hAnsi="Wingdings" w:hint="default"/>
+        <w:sz w:val="20"/>
+      </w:rPr>
+    </w:lvl>
+    <w:lvl w:ilvl="4" w:tentative="1">
+      <w:start w:val="1"/>
+      <w:numFmt w:val="bullet"/>
+      <w:lvlText w:val=""/>
+      <w:lvlJc w:val="left"/>
+      <w:pPr>
+        <w:tabs>
+          <w:tab w:val="num" w:pos="3600"/>
+        </w:tabs>
+        <w:ind w:left="3600" w:hanging="360"/>
+      </w:pPr>
+      <w:rPr>
+        <w:rFonts w:ascii="Wingdings" w:hAnsi="Wingdings" w:hint="default"/>
+        <w:sz w:val="20"/>
+      </w:rPr>
+    </w:lvl>
+    <w:lvl w:ilvl="5" w:tentative="1">
+      <w:start w:val="1"/>
+      <w:numFmt w:val="bullet"/>
+      <w:lvlText w:val=""/>
+      <w:lvlJc w:val="left"/>
+      <w:pPr>
+        <w:tabs>
+          <w:tab w:val="num" w:pos="4320"/>
+        </w:tabs>
+        <w:ind w:left="4320" w:hanging="360"/>
+      </w:pPr>
+      <w:rPr>
+        <w:rFonts w:ascii="Wingdings" w:hAnsi="Wingdings" w:hint="default"/>
+        <w:sz w:val="20"/>
+      </w:rPr>
+    </w:lvl>
+    <w:lvl w:ilvl="6" w:tentative="1">
+      <w:start w:val="1"/>
+      <w:numFmt w:val="bullet"/>
+      <w:lvlText w:val=""/>
+      <w:lvlJc w:val="left"/>
+      <w:pPr>
+        <w:tabs>
+          <w:tab w:val="num" w:pos="5040"/>
+        </w:tabs>
+        <w:ind w:left="5040" w:hanging="360"/>
+      </w:pPr>
+      <w:rPr>
+        <w:rFonts w:ascii="Wingdings" w:hAnsi="Wingdings" w:hint="default"/>
+        <w:sz w:val="20"/>
+      </w:rPr>
+    </w:lvl>
+    <w:lvl w:ilvl="7" w:tentative="1">
+      <w:start w:val="1"/>
+      <w:numFmt w:val="bullet"/>
+      <w:lvlText w:val=""/>
+      <w:lvlJc w:val="left"/>
+      <w:pPr>
+        <w:tabs>
+          <w:tab w:val="num" w:pos="5760"/>
+        </w:tabs>
+        <w:ind w:left="5760" w:hanging="360"/>
+      </w:pPr>
+      <w:rPr>
+        <w:rFonts w:ascii="Wingdings" w:hAnsi="Wingdings" w:hint="default"/>
+        <w:sz w:val="20"/>
+      </w:rPr>
+    </w:lvl>
+    <w:lvl w:ilvl="8" w:tentative="1">
+      <w:start w:val="1"/>
+      <w:numFmt w:val="bullet"/>
+      <w:lvlText w:val=""/>
+      <w:lvlJc w:val="left"/>
+      <w:pPr>
+        <w:tabs>
+          <w:tab w:val="num" w:pos="6480"/>
+        </w:tabs>
+        <w:ind w:left="6480" w:hanging="360"/>
+      </w:pPr>
+      <w:rPr>
+        <w:rFonts w:ascii="Wingdings" w:hAnsi="Wingdings" w:hint="default"/>
+        <w:sz w:val="20"/>
+      </w:rPr>
+    </w:lvl>
+  </w:abstractNum>
+  <w:abstractNum w:abstractNumId="14" w15:restartNumberingAfterBreak="0">
+    <w:nsid w:val="74B63D04"/>
+    <w:multiLevelType w:val="multilevel"/>
+    <w:tmpl w:val="217C01E6"/>
+    <w:lvl w:ilvl="0">
+      <w:start w:val="1"/>
+      <w:numFmt w:val="bullet"/>
+      <w:lvlText w:val=""/>
+      <w:lvlJc w:val="left"/>
+      <w:pPr>
+        <w:tabs>
+          <w:tab w:val="num" w:pos="720"/>
+        </w:tabs>
+        <w:ind w:left="720" w:hanging="360"/>
+      </w:pPr>
+      <w:rPr>
+        <w:rFonts w:ascii="Symbol" w:hAnsi="Symbol" w:hint="default"/>
+        <w:sz w:val="20"/>
+      </w:rPr>
+    </w:lvl>
+    <w:lvl w:ilvl="1" w:tentative="1">
+      <w:start w:val="1"/>
+      <w:numFmt w:val="bullet"/>
+      <w:lvlText w:val="o"/>
+      <w:lvlJc w:val="left"/>
+      <w:pPr>
+        <w:tabs>
+          <w:tab w:val="num" w:pos="1440"/>
+        </w:tabs>
+        <w:ind w:left="1440" w:hanging="360"/>
+      </w:pPr>
+      <w:rPr>
+        <w:rFonts w:ascii="Courier New" w:hAnsi="Courier New" w:hint="default"/>
+        <w:sz w:val="20"/>
+      </w:rPr>
+    </w:lvl>
+    <w:lvl w:ilvl="2" w:tentative="1">
+      <w:start w:val="1"/>
+      <w:numFmt w:val="bullet"/>
+      <w:lvlText w:val=""/>
+      <w:lvlJc w:val="left"/>
+      <w:pPr>
+        <w:tabs>
+          <w:tab w:val="num" w:pos="2160"/>
+        </w:tabs>
+        <w:ind w:left="2160" w:hanging="360"/>
+      </w:pPr>
+      <w:rPr>
+        <w:rFonts w:ascii="Wingdings" w:hAnsi="Wingdings" w:hint="default"/>
+        <w:sz w:val="20"/>
+      </w:rPr>
+    </w:lvl>
+    <w:lvl w:ilvl="3" w:tentative="1">
+      <w:start w:val="1"/>
+      <w:numFmt w:val="bullet"/>
+      <w:lvlText w:val=""/>
+      <w:lvlJc w:val="left"/>
+      <w:pPr>
+        <w:tabs>
+          <w:tab w:val="num" w:pos="2880"/>
+        </w:tabs>
+        <w:ind w:left="2880" w:hanging="360"/>
+      </w:pPr>
+      <w:rPr>
+        <w:rFonts w:ascii="Wingdings" w:hAnsi="Wingdings" w:hint="default"/>
+        <w:sz w:val="20"/>
+      </w:rPr>
+    </w:lvl>
+    <w:lvl w:ilvl="4" w:tentative="1">
+      <w:start w:val="1"/>
+      <w:numFmt w:val="bullet"/>
+      <w:lvlText w:val=""/>
+      <w:lvlJc w:val="left"/>
+      <w:pPr>
+        <w:tabs>
+          <w:tab w:val="num" w:pos="3600"/>
+        </w:tabs>
+        <w:ind w:left="3600" w:hanging="360"/>
+      </w:pPr>
+      <w:rPr>
+        <w:rFonts w:ascii="Wingdings" w:hAnsi="Wingdings" w:hint="default"/>
+        <w:sz w:val="20"/>
+      </w:rPr>
+    </w:lvl>
+    <w:lvl w:ilvl="5" w:tentative="1">
+      <w:start w:val="1"/>
+      <w:numFmt w:val="bullet"/>
+      <w:lvlText w:val=""/>
+      <w:lvlJc w:val="left"/>
+      <w:pPr>
+        <w:tabs>
+          <w:tab w:val="num" w:pos="4320"/>
+        </w:tabs>
+        <w:ind w:left="4320" w:hanging="360"/>
+      </w:pPr>
+      <w:rPr>
+        <w:rFonts w:ascii="Wingdings" w:hAnsi="Wingdings" w:hint="default"/>
+        <w:sz w:val="20"/>
+      </w:rPr>
+    </w:lvl>
+    <w:lvl w:ilvl="6" w:tentative="1">
+      <w:start w:val="1"/>
+      <w:numFmt w:val="bullet"/>
+      <w:lvlText w:val=""/>
+      <w:lvlJc w:val="left"/>
+      <w:pPr>
+        <w:tabs>
+          <w:tab w:val="num" w:pos="5040"/>
+        </w:tabs>
+        <w:ind w:left="5040" w:hanging="360"/>
+      </w:pPr>
+      <w:rPr>
+        <w:rFonts w:ascii="Wingdings" w:hAnsi="Wingdings" w:hint="default"/>
+        <w:sz w:val="20"/>
+      </w:rPr>
+    </w:lvl>
+    <w:lvl w:ilvl="7" w:tentative="1">
+      <w:start w:val="1"/>
+      <w:numFmt w:val="bullet"/>
+      <w:lvlText w:val=""/>
+      <w:lvlJc w:val="left"/>
+      <w:pPr>
+        <w:tabs>
+          <w:tab w:val="num" w:pos="5760"/>
+        </w:tabs>
+        <w:ind w:left="5760" w:hanging="360"/>
+      </w:pPr>
+      <w:rPr>
+        <w:rFonts w:ascii="Wingdings" w:hAnsi="Wingdings" w:hint="default"/>
+        <w:sz w:val="20"/>
+      </w:rPr>
+    </w:lvl>
+    <w:lvl w:ilvl="8" w:tentative="1">
+      <w:start w:val="1"/>
+      <w:numFmt w:val="bullet"/>
+      <w:lvlText w:val=""/>
+      <w:lvlJc w:val="left"/>
+      <w:pPr>
+        <w:tabs>
+          <w:tab w:val="num" w:pos="6480"/>
+        </w:tabs>
+        <w:ind w:left="6480" w:hanging="360"/>
+      </w:pPr>
+      <w:rPr>
+        <w:rFonts w:ascii="Wingdings" w:hAnsi="Wingdings" w:hint="default"/>
+        <w:sz w:val="20"/>
+      </w:rPr>
+    </w:lvl>
+  </w:abstractNum>
   <w:num w:numId="1" w16cid:durableId="1850900108">
+    <w:abstractNumId w:val="2"/>
+  </w:num>
+  <w:num w:numId="2" w16cid:durableId="1734352101">
+    <w:abstractNumId w:val="3"/>
+  </w:num>
+  <w:num w:numId="3" w16cid:durableId="1830512535">
+    <w:abstractNumId w:val="4"/>
+  </w:num>
+  <w:num w:numId="4" w16cid:durableId="1181311801">
+    <w:abstractNumId w:val="9"/>
+  </w:num>
+  <w:num w:numId="5" w16cid:durableId="1424256362">
+    <w:abstractNumId w:val="11"/>
+  </w:num>
+  <w:num w:numId="6" w16cid:durableId="2037385395">
+    <w:abstractNumId w:val="8"/>
+  </w:num>
+  <w:num w:numId="7" w16cid:durableId="899049421">
+    <w:abstractNumId w:val="12"/>
+  </w:num>
+  <w:num w:numId="8" w16cid:durableId="2125272043">
+    <w:abstractNumId w:val="7"/>
+  </w:num>
+  <w:num w:numId="9" w16cid:durableId="519128206">
+    <w:abstractNumId w:val="10"/>
+  </w:num>
+  <w:num w:numId="10" w16cid:durableId="634216784">
+    <w:abstractNumId w:val="5"/>
+  </w:num>
+  <w:num w:numId="11" w16cid:durableId="1797484872">
     <w:abstractNumId w:val="0"/>
   </w:num>
-  <w:num w:numId="2" w16cid:durableId="1734352101">
+  <w:num w:numId="12" w16cid:durableId="545331867">
+    <w:abstractNumId w:val="6"/>
+  </w:num>
+  <w:num w:numId="13" w16cid:durableId="1313829668">
+    <w:abstractNumId w:val="13"/>
+  </w:num>
+  <w:num w:numId="14" w16cid:durableId="689912622">
+    <w:abstractNumId w:val="14"/>
+  </w:num>
+  <w:num w:numId="15" w16cid:durableId="2077438054">
     <w:abstractNumId w:val="1"/>
-  </w:num>
-  <w:num w:numId="3" w16cid:durableId="1830512535">
-    <w:abstractNumId w:val="2"/>
-  </w:num>
-  <w:num w:numId="4" w16cid:durableId="1181311801">
-    <w:abstractNumId w:val="4"/>
-  </w:num>
-  <w:num w:numId="5" w16cid:durableId="1424256362">
-    <w:abstractNumId w:val="5"/>
-  </w:num>
-  <w:num w:numId="6" w16cid:durableId="2037385395">
-    <w:abstractNumId w:val="3"/>
-  </w:num>
-  <w:num w:numId="7" w16cid:durableId="899049421">
-    <w:abstractNumId w:val="6"/>
   </w:num>
 </w:numbering>
 </file>

</xml_diff>